<commit_message>
Dokumentation finalisiert. Projekt abgeschlossen.
</commit_message>
<xml_diff>
--- a/Dokumentation/InformatikII_Pflichtenheft_ElferRaus.docx
+++ b/Dokumentation/InformatikII_Pflichtenheft_ElferRaus.docx
@@ -121,12 +121,6 @@
           <w:insideV w:val="single" w:sz="2" w:space="0" w:color="000000"/>
         </w:tblBorders>
         <w:tblLayout w:type="fixed"/>
-        <w:tblCellMar>
-          <w:top w:w="0" w:type="dxa"/>
-          <w:left w:w="0" w:type="dxa"/>
-          <w:bottom w:w="0" w:type="dxa"/>
-          <w:right w:w="0" w:type="dxa"/>
-        </w:tblCellMar>
         <w:tblLook w:val="04A0" w:firstRow="1" w:lastRow="0" w:firstColumn="1" w:lastColumn="0" w:noHBand="0" w:noVBand="1"/>
       </w:tblPr>
       <w:tblGrid>
@@ -134,14 +128,6 @@
         <w:gridCol w:w="5030"/>
       </w:tblGrid>
       <w:tr>
-        <w:tblPrEx>
-          <w:tblCellMar>
-            <w:top w:w="0" w:type="dxa"/>
-            <w:left w:w="0" w:type="dxa"/>
-            <w:bottom w:w="0" w:type="dxa"/>
-            <w:right w:w="0" w:type="dxa"/>
-          </w:tblCellMar>
-        </w:tblPrEx>
         <w:trPr>
           <w:trHeight w:val="300"/>
         </w:trPr>
@@ -179,14 +165,6 @@
         </w:tc>
       </w:tr>
       <w:tr>
-        <w:tblPrEx>
-          <w:tblCellMar>
-            <w:top w:w="0" w:type="dxa"/>
-            <w:left w:w="0" w:type="dxa"/>
-            <w:bottom w:w="0" w:type="dxa"/>
-            <w:right w:w="0" w:type="dxa"/>
-          </w:tblCellMar>
-        </w:tblPrEx>
         <w:trPr>
           <w:trHeight w:val="300"/>
         </w:trPr>
@@ -246,14 +224,6 @@
         </w:tc>
       </w:tr>
       <w:tr>
-        <w:tblPrEx>
-          <w:tblCellMar>
-            <w:top w:w="0" w:type="dxa"/>
-            <w:left w:w="0" w:type="dxa"/>
-            <w:bottom w:w="0" w:type="dxa"/>
-            <w:right w:w="0" w:type="dxa"/>
-          </w:tblCellMar>
-        </w:tblPrEx>
         <w:trPr>
           <w:trHeight w:val="300"/>
         </w:trPr>
@@ -314,14 +284,6 @@
         </w:tc>
       </w:tr>
       <w:tr>
-        <w:tblPrEx>
-          <w:tblCellMar>
-            <w:top w:w="0" w:type="dxa"/>
-            <w:left w:w="0" w:type="dxa"/>
-            <w:bottom w:w="0" w:type="dxa"/>
-            <w:right w:w="0" w:type="dxa"/>
-          </w:tblCellMar>
-        </w:tblPrEx>
         <w:trPr>
           <w:trHeight w:val="300"/>
         </w:trPr>
@@ -374,14 +336,6 @@
         </w:tc>
       </w:tr>
       <w:tr>
-        <w:tblPrEx>
-          <w:tblCellMar>
-            <w:top w:w="0" w:type="dxa"/>
-            <w:left w:w="0" w:type="dxa"/>
-            <w:bottom w:w="0" w:type="dxa"/>
-            <w:right w:w="0" w:type="dxa"/>
-          </w:tblCellMar>
-        </w:tblPrEx>
         <w:trPr>
           <w:trHeight w:val="300"/>
         </w:trPr>
@@ -437,20 +391,10 @@
               </w:rPr>
               <w:t>1.0</w:t>
             </w:r>
-            <w:bookmarkStart w:id="0" w:name="_GoBack"/>
-            <w:bookmarkEnd w:id="0"/>
           </w:p>
         </w:tc>
       </w:tr>
       <w:tr>
-        <w:tblPrEx>
-          <w:tblCellMar>
-            <w:top w:w="0" w:type="dxa"/>
-            <w:left w:w="0" w:type="dxa"/>
-            <w:bottom w:w="0" w:type="dxa"/>
-            <w:right w:w="0" w:type="dxa"/>
-          </w:tblCellMar>
-        </w:tblPrEx>
         <w:trPr>
           <w:trHeight w:val="300"/>
         </w:trPr>
@@ -544,13 +488,7 @@
         <w:rPr>
           <w:lang w:val="de-DE"/>
         </w:rPr>
-        <w:t xml:space="preserve">Visionen und </w:t>
-      </w:r>
-      <w:r>
-        <w:rPr>
-          <w:lang w:val="de-DE"/>
-        </w:rPr>
-        <w:t>Ziele</w:t>
+        <w:t>Visionen und Ziele</w:t>
       </w:r>
     </w:p>
     <w:p>
@@ -648,10 +586,7 @@
     </w:p>
     <w:p>
       <w:r>
-        <w:t>/PR20/ Die</w:t>
-      </w:r>
-      <w:r>
-        <w:t xml:space="preserve"> Entwicklungsumgebung soll Eclipse sein.</w:t>
+        <w:t>/PR20/ Die Entwicklungsumgebung soll Eclipse sein.</w:t>
       </w:r>
     </w:p>
     <w:p>
@@ -680,10 +615,7 @@
     </w:p>
     <w:p>
       <w:r>
-        <w:t>/PR60/ Das Programm soll als jar-Datei gep</w:t>
-      </w:r>
-      <w:r>
-        <w:t>ackt und ausf</w:t>
+        <w:t>/PR60/ Das Programm soll als jar-Datei gepackt und ausf</w:t>
       </w:r>
       <w:r>
         <w:rPr>
@@ -797,13 +729,7 @@
         <w:rPr>
           <w:lang w:val="de-DE"/>
         </w:rPr>
-        <w:t>ber</w:t>
-      </w:r>
-      <w:r>
-        <w:rPr>
-          <w:lang w:val="de-DE"/>
-        </w:rPr>
-        <w:t>blick</w:t>
+        <w:t>berblick</w:t>
       </w:r>
     </w:p>
     <w:p>
@@ -863,10 +789,7 @@
     </w:p>
     <w:p>
       <w:r>
-        <w:t>/PK30/ Das Spiel soll auf eine</w:t>
-      </w:r>
-      <w:r>
-        <w:t>m Computer unabh</w:t>
+        <w:t>/PK30/ Das Spiel soll auf einem Computer unabh</w:t>
       </w:r>
       <w:r>
         <w:rPr>
@@ -922,10 +845,7 @@
     </w:p>
     <w:p>
       <w:r>
-        <w:t>/PF30/ Kann einen Mult</w:t>
-      </w:r>
-      <w:r>
-        <w:t>iplayermodus haben f</w:t>
+        <w:t>/PF30/ Kann einen Multiplayermodus haben f</w:t>
       </w:r>
       <w:r>
         <w:rPr>
@@ -954,10 +874,7 @@
     </w:p>
     <w:p>
       <w:r>
-        <w:t xml:space="preserve">/PF70/ Muss die Karten des aktiven Spielers </w:t>
-      </w:r>
-      <w:r>
-        <w:t>(ausgenommen K.I.) anzeigen.</w:t>
+        <w:t>/PF70/ Muss die Karten des aktiven Spielers (ausgenommen K.I.) anzeigen.</w:t>
       </w:r>
     </w:p>
     <w:p>
@@ -977,10 +894,7 @@
     </w:p>
     <w:p>
       <w:r>
-        <w:t>/PF110/ Soll den Stapel mit der Anzahl der verbleibenden Karten d</w:t>
-      </w:r>
-      <w:r>
-        <w:t>arstellen.</w:t>
+        <w:t>/PF110/ Soll den Stapel mit der Anzahl der verbleibenden Karten darstellen.</w:t>
       </w:r>
     </w:p>
     <w:p>
@@ -1013,10 +927,7 @@
     </w:p>
     <w:p>
       <w:r>
-        <w:t>/PF140/ Muss zwischen den Spielphasen unterscheiden, sodass der Gegner nicht in den Zug des ak</w:t>
-      </w:r>
-      <w:r>
-        <w:t>tiven Spielers eingreifen kann.</w:t>
+        <w:t>/PF140/ Muss zwischen den Spielphasen unterscheiden, sodass der Gegner nicht in den Zug des aktiven Spielers eingreifen kann.</w:t>
       </w:r>
     </w:p>
     <w:p>
@@ -1099,12 +1010,6 @@
           <w:insideV w:val="single" w:sz="2" w:space="0" w:color="000000"/>
         </w:tblBorders>
         <w:tblLayout w:type="fixed"/>
-        <w:tblCellMar>
-          <w:top w:w="0" w:type="dxa"/>
-          <w:left w:w="0" w:type="dxa"/>
-          <w:bottom w:w="0" w:type="dxa"/>
-          <w:right w:w="0" w:type="dxa"/>
-        </w:tblCellMar>
         <w:tblLook w:val="04A0" w:firstRow="1" w:lastRow="0" w:firstColumn="1" w:lastColumn="0" w:noHBand="0" w:noVBand="1"/>
       </w:tblPr>
       <w:tblGrid>
@@ -1115,14 +1020,6 @@
         <w:gridCol w:w="1833"/>
       </w:tblGrid>
       <w:tr>
-        <w:tblPrEx>
-          <w:tblCellMar>
-            <w:top w:w="0" w:type="dxa"/>
-            <w:left w:w="0" w:type="dxa"/>
-            <w:bottom w:w="0" w:type="dxa"/>
-            <w:right w:w="0" w:type="dxa"/>
-          </w:tblCellMar>
-        </w:tblPrEx>
         <w:trPr>
           <w:trHeight w:val="300"/>
         </w:trPr>
@@ -1300,14 +1197,6 @@
         </w:tc>
       </w:tr>
       <w:tr>
-        <w:tblPrEx>
-          <w:tblCellMar>
-            <w:top w:w="0" w:type="dxa"/>
-            <w:left w:w="0" w:type="dxa"/>
-            <w:bottom w:w="0" w:type="dxa"/>
-            <w:right w:w="0" w:type="dxa"/>
-          </w:tblCellMar>
-        </w:tblPrEx>
         <w:trPr>
           <w:trHeight w:val="300"/>
         </w:trPr>
@@ -1444,14 +1333,6 @@
         </w:tc>
       </w:tr>
       <w:tr>
-        <w:tblPrEx>
-          <w:tblCellMar>
-            <w:top w:w="0" w:type="dxa"/>
-            <w:left w:w="0" w:type="dxa"/>
-            <w:bottom w:w="0" w:type="dxa"/>
-            <w:right w:w="0" w:type="dxa"/>
-          </w:tblCellMar>
-        </w:tblPrEx>
         <w:trPr>
           <w:trHeight w:val="300"/>
         </w:trPr>
@@ -1588,14 +1469,6 @@
         </w:tc>
       </w:tr>
       <w:tr>
-        <w:tblPrEx>
-          <w:tblCellMar>
-            <w:top w:w="0" w:type="dxa"/>
-            <w:left w:w="0" w:type="dxa"/>
-            <w:bottom w:w="0" w:type="dxa"/>
-            <w:right w:w="0" w:type="dxa"/>
-          </w:tblCellMar>
-        </w:tblPrEx>
         <w:trPr>
           <w:trHeight w:val="300"/>
         </w:trPr>
@@ -1715,14 +1588,6 @@
         </w:tc>
       </w:tr>
       <w:tr>
-        <w:tblPrEx>
-          <w:tblCellMar>
-            <w:top w:w="0" w:type="dxa"/>
-            <w:left w:w="0" w:type="dxa"/>
-            <w:bottom w:w="0" w:type="dxa"/>
-            <w:right w:w="0" w:type="dxa"/>
-          </w:tblCellMar>
-        </w:tblPrEx>
         <w:trPr>
           <w:trHeight w:val="300"/>
         </w:trPr>
@@ -1842,14 +1707,6 @@
         </w:tc>
       </w:tr>
       <w:tr>
-        <w:tblPrEx>
-          <w:tblCellMar>
-            <w:top w:w="0" w:type="dxa"/>
-            <w:left w:w="0" w:type="dxa"/>
-            <w:bottom w:w="0" w:type="dxa"/>
-            <w:right w:w="0" w:type="dxa"/>
-          </w:tblCellMar>
-        </w:tblPrEx>
         <w:trPr>
           <w:trHeight w:val="300"/>
         </w:trPr>
@@ -1969,14 +1826,6 @@
         </w:tc>
       </w:tr>
       <w:tr>
-        <w:tblPrEx>
-          <w:tblCellMar>
-            <w:top w:w="0" w:type="dxa"/>
-            <w:left w:w="0" w:type="dxa"/>
-            <w:bottom w:w="0" w:type="dxa"/>
-            <w:right w:w="0" w:type="dxa"/>
-          </w:tblCellMar>
-        </w:tblPrEx>
         <w:trPr>
           <w:trHeight w:val="300"/>
         </w:trPr>
@@ -2131,7 +1980,7 @@
           <w:lang w:val="de-DE"/>
         </w:rPr>
       </w:pPr>
-      <w:bookmarkStart w:id="1" w:name="_Ref321809816"/>
+      <w:bookmarkStart w:id="0" w:name="_Ref321809816"/>
       <w:r>
         <w:rPr>
           <w:color w:val="00000A"/>
@@ -2144,7 +1993,7 @@
       <w:r>
         <w:t>1</w:t>
       </w:r>
-      <w:bookmarkEnd w:id="1"/>
+      <w:bookmarkEnd w:id="0"/>
       <w:r>
         <w:rPr>
           <w:color w:val="00000A"/>
@@ -2303,13 +2152,7 @@
         <w:rPr>
           <w:lang w:val="de-DE"/>
         </w:rPr>
-        <w:t>nne</w:t>
-      </w:r>
-      <w:r>
-        <w:rPr>
-          <w:lang w:val="de-DE"/>
-        </w:rPr>
-        <w:t>n nur zu Karten auf einen Stapel gelegt werden, wo vorher eine Karte um 1 gr</w:t>
+        <w:t>nnen nur zu Karten auf einen Stapel gelegt werden, wo vorher eine Karte um 1 gr</w:t>
       </w:r>
       <w:r>
         <w:rPr>
@@ -2361,13 +2204,7 @@
         <w:rPr>
           <w:lang w:val="de-DE"/>
         </w:rPr>
-        <w:t>Sobald eine 11 vom Stapel gezogen wird mu</w:t>
-      </w:r>
-      <w:r>
-        <w:rPr>
-          <w:lang w:val="de-DE"/>
-        </w:rPr>
-        <w:t>ss diese gelegt werden.</w:t>
+        <w:t>Sobald eine 11 vom Stapel gezogen wird muss diese gelegt werden.</w:t>
       </w:r>
     </w:p>
     <w:p>
@@ -2493,8 +2330,109 @@
         <w:rPr>
           <w:lang w:val="de-DE"/>
         </w:rPr>
-        <w:t>Subsystemstruktur (optional)</w:t>
-      </w:r>
+        <w:t>Glossar</w:t>
+      </w:r>
+    </w:p>
+    <w:p>
+      <w:pPr>
+        <w:tabs>
+          <w:tab w:val="left" w:pos="1418"/>
+        </w:tabs>
+        <w:rPr>
+          <w:lang w:val="de-DE"/>
+        </w:rPr>
+      </w:pPr>
+      <w:r>
+        <w:rPr>
+          <w:lang w:val="de-DE"/>
+        </w:rPr>
+        <w:t>Eclipse</w:t>
+      </w:r>
+      <w:r>
+        <w:rPr>
+          <w:lang w:val="de-DE"/>
+        </w:rPr>
+        <w:tab/>
+      </w:r>
+      <w:r>
+        <w:rPr>
+          <w:rFonts w:hAnsi="Calibri"/>
+          <w:lang w:val="de-DE"/>
+        </w:rPr>
+        <w:t>↗</w:t>
+      </w:r>
+      <w:r>
+        <w:rPr>
+          <w:lang w:val="de-DE"/>
+        </w:rPr>
+        <w:t>IDE auf der Basis von Java</w:t>
+      </w:r>
+    </w:p>
+    <w:p>
+      <w:pPr>
+        <w:tabs>
+          <w:tab w:val="left" w:pos="1418"/>
+        </w:tabs>
+        <w:rPr>
+          <w:lang w:val="de-DE"/>
+        </w:rPr>
+      </w:pPr>
+      <w:r>
+        <w:rPr>
+          <w:lang w:val="de-DE"/>
+        </w:rPr>
+        <w:t>IDE</w:t>
+      </w:r>
+      <w:r>
+        <w:rPr>
+          <w:lang w:val="de-DE"/>
+        </w:rPr>
+        <w:tab/>
+        <w:t>Integrated Development Environment = Entwicklungsumgebung</w:t>
+      </w:r>
+      <w:r>
+        <w:rPr>
+          <w:lang w:val="de-DE"/>
+        </w:rPr>
+        <w:t xml:space="preserve"> zum Programmieren von Software</w:t>
+      </w:r>
+    </w:p>
+    <w:p>
+      <w:pPr>
+        <w:tabs>
+          <w:tab w:val="left" w:pos="1418"/>
+        </w:tabs>
+        <w:rPr>
+          <w:lang w:val="de-DE"/>
+        </w:rPr>
+      </w:pPr>
+      <w:r>
+        <w:rPr>
+          <w:lang w:val="de-DE"/>
+        </w:rPr>
+        <w:t>GUI</w:t>
+      </w:r>
+      <w:r>
+        <w:rPr>
+          <w:lang w:val="de-DE"/>
+        </w:rPr>
+        <w:tab/>
+        <w:t>Graphical User Interface (Grafische Benutzeroberfl</w:t>
+      </w:r>
+      <w:r>
+        <w:rPr>
+          <w:lang w:val="de-DE"/>
+        </w:rPr>
+        <w:t>ä</w:t>
+      </w:r>
+      <w:r>
+        <w:rPr>
+          <w:lang w:val="de-DE"/>
+        </w:rPr>
+        <w:t>che)</w:t>
+      </w:r>
+      <w:bookmarkStart w:id="1" w:name="_GoBack"/>
+      <w:bookmarkEnd w:id="1"/>
     </w:p>
     <w:p>
       <w:pPr>
@@ -2514,91 +2452,6 @@
         <w:rPr>
           <w:lang w:val="de-DE"/>
         </w:rPr>
-        <w:t>Glossar</w:t>
-      </w:r>
-    </w:p>
-    <w:p>
-      <w:pPr>
-        <w:tabs>
-          <w:tab w:val="left" w:pos="1418"/>
-        </w:tabs>
-        <w:rPr>
-          <w:lang w:val="de-DE"/>
-        </w:rPr>
-      </w:pPr>
-      <w:r>
-        <w:rPr>
-          <w:lang w:val="de-DE"/>
-        </w:rPr>
-        <w:t>Eclipse</w:t>
-      </w:r>
-      <w:r>
-        <w:rPr>
-          <w:lang w:val="de-DE"/>
-        </w:rPr>
-        <w:tab/>
-      </w:r>
-      <w:r>
-        <w:rPr>
-          <w:rFonts w:hAnsi="Calibri"/>
-          <w:lang w:val="de-DE"/>
-        </w:rPr>
-        <w:t>↗</w:t>
-      </w:r>
-      <w:r>
-        <w:rPr>
-          <w:lang w:val="de-DE"/>
-        </w:rPr>
-        <w:t>IDE auf der Basis von Java</w:t>
-      </w:r>
-    </w:p>
-    <w:p>
-      <w:pPr>
-        <w:tabs>
-          <w:tab w:val="left" w:pos="1418"/>
-        </w:tabs>
-        <w:rPr>
-          <w:lang w:val="de-DE"/>
-        </w:rPr>
-      </w:pPr>
-      <w:r>
-        <w:rPr>
-          <w:lang w:val="de-DE"/>
-        </w:rPr>
-        <w:t>IDE</w:t>
-      </w:r>
-      <w:r>
-        <w:rPr>
-          <w:lang w:val="de-DE"/>
-        </w:rPr>
-        <w:tab/>
-        <w:t>Integrated Development Environment =</w:t>
-      </w:r>
-      <w:r>
-        <w:rPr>
-          <w:lang w:val="de-DE"/>
-        </w:rPr>
-        <w:t xml:space="preserve"> Entwicklungsumgebung zum Programmieren von Software.</w:t>
-      </w:r>
-    </w:p>
-    <w:p>
-      <w:pPr>
-        <w:pStyle w:val="berschrift1"/>
-        <w:numPr>
-          <w:ilvl w:val="0"/>
-          <w:numId w:val="2"/>
-        </w:numPr>
-        <w:tabs>
-          <w:tab w:val="num" w:pos="432"/>
-        </w:tabs>
-        <w:rPr>
-          <w:lang w:val="de-DE"/>
-        </w:rPr>
-      </w:pPr>
-      <w:r>
-        <w:rPr>
-          <w:lang w:val="de-DE"/>
-        </w:rPr>
         <w:t>Literatur</w:t>
       </w:r>
     </w:p>
@@ -2669,13 +2522,7 @@
         <w:rPr>
           <w:lang w:val="de-DE"/>
         </w:rPr>
-        <w:t>Balzert, Helmut (2009). Lehrbuch der Softwaretechnik: Basiskonzepte un</w:t>
-      </w:r>
-      <w:r>
-        <w:rPr>
-          <w:lang w:val="de-DE"/>
-        </w:rPr>
-        <w:t>d Requirements Engineering. 3. Auflage. Heidelberg: Spektrum, Seite 492 ff.</w:t>
+        <w:t>Balzert, Helmut (2009). Lehrbuch der Softwaretechnik: Basiskonzepte und Requirements Engineering. 3. Auflage. Heidelberg: Spektrum, Seite 492 ff.</w:t>
       </w:r>
     </w:p>
     <w:sectPr>
@@ -2807,7 +2654,7 @@
       <w:rPr>
         <w:noProof/>
       </w:rPr>
-      <w:t>1</w:t>
+      <w:t>3</w:t>
     </w:r>
     <w:r>
       <w:fldChar w:fldCharType="end"/>

</xml_diff>